<commit_message>
Atualiza figuras em inglês e melhoria no gerar-docx
- Scripts de figuras/analises com rótulos em inglês
- Figuras regeneradas em 3 - MANUSCRITO/1-MARKDOWN/2-IMG
- Manuscritos PT/EN e referências atualizados
- gerar-docx.py: fallback quando DOCX está em uso
- Adiciona utilitário de checagem de texto nas figuras
</commit_message>
<xml_diff>
--- a/3 - MANUSCRITO/1-MARKDOWN/1-MANUSCRITOS/Hidrorretentor_Taboa.docx
+++ b/3 - MANUSCRITO/1-MARKDOWN/1-MANUSCRITOS/Hidrorretentor_Taboa.docx
@@ -2992,7 +2992,27 @@
         <w:t xml:space="preserve"> </w:t>
       </w:r>
       <w:r>
-        <w:t xml:space="preserve">após a cominuição mecânica foi corroborada pelo perfil espectroscópico de infravermelho (FTIR), apresentado na Figura 3. O espectro exibe uma banda larga e intensa centrada em 3340 cm⁻¹, atribuída ao estiramento das ligações O-H dos grupos hidroxila presentes na celulose, hemicelulose e lignina. A proeminência desta banda é relevante para a aplicação proposta, pois confirma a alta disponibilidade de sítios hidrofílicos superficiais, mecanismo fundamental para a retenção hídrica e para a formação de ligações de hidrogênio na interface fibra-matriz.</w:t>
+        <w:t xml:space="preserve">após a cominuição mecânica foi corroborada pelo perfil espectroscópico de infravermelho (FTIR), apresentado na Figura 3. O espectro exibe uma banda larga e intensa centrada em 3340 cm⁻¹, atribuída ao estiramento das ligações O-H dos grupos hidroxila presentes na celulose, hemicelulose e lignina. A proeminência desta banda é relevante para a aplicação proposta, pois confirma a alta disponibilidade de sítios hidrofílicos superficiais, mecanismo fundamental para a retenção hídrica e para a formação de ligações de hidrogênio na interface fibra-matriz</w:t>
+      </w:r>
+      <w:r>
+        <w:t xml:space="preserve"> </w:t>
+      </w:r>
+      <w:r>
+        <w:t xml:space="preserve">(</w:t>
+      </w:r>
+      <w:hyperlink w:anchor="ref-Sayam2022">
+        <w:r>
+          <w:rPr>
+            <w:rStyle w:val="Hyperlink"/>
+          </w:rPr>
+          <w:t xml:space="preserve">Sayam et al., 2022</w:t>
+        </w:r>
+      </w:hyperlink>
+      <w:r>
+        <w:t xml:space="preserve">)</w:t>
+      </w:r>
+      <w:r>
+        <w:t xml:space="preserve">.</w:t>
       </w:r>
     </w:p>
     <w:p>
@@ -3000,7 +3020,67 @@
         <w:pStyle w:val="Corpodetexto"/>
       </w:pPr>
       <w:r>
-        <w:t xml:space="preserve">Os picos observados em 2918 e 2850 cm⁻¹ correspondem, respectivamente, ao estiramento assimétrico e simétrico de ligações C-H em cadeias alifáticas (grupos metila e metileno), constituintes estruturais dos polissacarídeos. A presença de um pico bem definido em 1735 cm⁻¹, característico do estiramento carbonílico (C=O) de grupos acetila (componentes das hemiceluloses) e ésteres de ácido ferúlico ou p-cumárico (lignina), indica que o processamento não induziu degradação oxidativa severa ou remoção substancial dessas frações amorfas. Adicionalmente, as vibrações do esqueleto aromático da lignina foram identificadas em 1605 e 1510 cm⁻¹, juntamente com a banda em 1240 cm⁻¹ (estiramento C-O do anel arílico), confirmando a natureza lignocelulósica do reforço e sua estabilidade química intrínseca.</w:t>
+        <w:t xml:space="preserve">Os picos observados em 2918 e 2850 cm⁻¹ correspondem, respectivamente, ao estiramento assimétrico e simétrico de ligações C-H em cadeias alifáticas (grupos metila e metileno), constituintes estruturais dos polissacarídeos</w:t>
+      </w:r>
+      <w:r>
+        <w:t xml:space="preserve"> </w:t>
+      </w:r>
+      <w:r>
+        <w:t xml:space="preserve">(</w:t>
+      </w:r>
+      <w:hyperlink w:anchor="ref-Widiarto2019">
+        <w:r>
+          <w:rPr>
+            <w:rStyle w:val="Hyperlink"/>
+          </w:rPr>
+          <w:t xml:space="preserve">Widiarto et al., 2019</w:t>
+        </w:r>
+      </w:hyperlink>
+      <w:r>
+        <w:t xml:space="preserve">)</w:t>
+      </w:r>
+      <w:r>
+        <w:t xml:space="preserve">. A presença de um pico bem definido em 1735 cm⁻¹, característico do estiramento carbonílico (C=O) de grupos acetila (componentes das hemiceluloses) e ésteres de ácido ferúlico ou p-cumárico (lignina), indica que o processamento não induziu degradação oxidativa severa ou remoção substancial dessas frações amorfas</w:t>
+      </w:r>
+      <w:r>
+        <w:t xml:space="preserve"> </w:t>
+      </w:r>
+      <w:r>
+        <w:t xml:space="preserve">(</w:t>
+      </w:r>
+      <w:hyperlink w:anchor="ref-BenitezGuerrero2014">
+        <w:r>
+          <w:rPr>
+            <w:rStyle w:val="Hyperlink"/>
+          </w:rPr>
+          <w:t xml:space="preserve">Benítez-Guerrero et al., 2014</w:t>
+        </w:r>
+      </w:hyperlink>
+      <w:r>
+        <w:t xml:space="preserve">)</w:t>
+      </w:r>
+      <w:r>
+        <w:t xml:space="preserve">. Adicionalmente, as vibrações do esqueleto aromático da lignina foram identificadas em 1605 e 1510 cm⁻¹, juntamente com a banda em 1240 cm⁻¹ (estiramento C-O do anel arílico), confirmando a natureza lignocelulósica do reforço e sua estabilidade química intrínseca</w:t>
+      </w:r>
+      <w:r>
+        <w:t xml:space="preserve"> </w:t>
+      </w:r>
+      <w:r>
+        <w:t xml:space="preserve">(</w:t>
+      </w:r>
+      <w:hyperlink w:anchor="ref-Sayam2022">
+        <w:r>
+          <w:rPr>
+            <w:rStyle w:val="Hyperlink"/>
+          </w:rPr>
+          <w:t xml:space="preserve">Sayam et al., 2022</w:t>
+        </w:r>
+      </w:hyperlink>
+      <w:r>
+        <w:t xml:space="preserve">)</w:t>
+      </w:r>
+      <w:r>
+        <w:t xml:space="preserve">.</w:t>
       </w:r>
     </w:p>
     <w:p>
@@ -3078,7 +3158,27 @@
         <w:pStyle w:val="FirstParagraph"/>
       </w:pPr>
       <w:r>
-        <w:t xml:space="preserve">O comportamento térmico do reforço, determinante para a janela de processamento do compósito, é detalhado na curva termogravimétrica (TGA) da Figura 4. O evento inicial de perda de massa (~6%) ocorre abaixo de 100 °C, atribuído à eliminação de água fisicamente adsorvida e voláteis de baixo peso molecular, reiterando o caráter higroscópico do material mapeado no FTIR.</w:t>
+        <w:t xml:space="preserve">O comportamento térmico do reforço, determinante para a janela de processamento do compósito, é detalhado na curva termogravimétrica (TGA) da Figura 4. O evento inicial de perda de massa (~6%) ocorre abaixo de 100 °C, atribuído à eliminação de água fisicamente adsorvida e voláteis de baixo peso molecular, reiterando o caráter higroscópico do material mapeado no FTIR</w:t>
+      </w:r>
+      <w:r>
+        <w:t xml:space="preserve"> </w:t>
+      </w:r>
+      <w:r>
+        <w:t xml:space="preserve">(</w:t>
+      </w:r>
+      <w:hyperlink w:anchor="ref-BenitezGuerrero2014">
+        <w:r>
+          <w:rPr>
+            <w:rStyle w:val="Hyperlink"/>
+          </w:rPr>
+          <w:t xml:space="preserve">Benítez-Guerrero et al., 2014</w:t>
+        </w:r>
+      </w:hyperlink>
+      <w:r>
+        <w:t xml:space="preserve">)</w:t>
+      </w:r>
+      <w:r>
+        <w:t xml:space="preserve">.</w:t>
       </w:r>
     </w:p>
     <w:p>
@@ -3108,7 +3208,47 @@
         <w:t xml:space="preserve"> </w:t>
       </w:r>
       <w:r>
-        <w:t xml:space="preserve">característico estendendo-se até 300 °C, associado à despolimerização térmica das hemiceluloses, que possuem menor estabilidade devido à sua estrutura amorfa e ramificada. O evento principal de degradação ocorre na faixa de 310 a 380 °C, onde a curva apresenta sua máxima inclinação (derivada máxima), correspondendo à ruptura das cadeias glicosídicas da celulose cristalina (α-celulose). A estabilidade térmica até ~220 °C valida a utilização destas fibras no processo de cura da resina poliuretana vegetal, que ocorre em temperaturas significativamente inferiores, garantindo que o reforço atue sem degradação térmica prematura. O resíduo sólido a 600 °C (superior a 20%) reflete o conteúdo inorgânico (sílica ou fitólitos) e a estrutura carbonosa da lignina condensada, que contribui para a inércia química do produto final.</w:t>
+        <w:t xml:space="preserve">característico estendendo-se até 300 °C, associado à despolimerização térmica das hemiceluloses, que possuem menor estabilidade devido à sua estrutura amorfa e ramificada</w:t>
+      </w:r>
+      <w:r>
+        <w:t xml:space="preserve"> </w:t>
+      </w:r>
+      <w:r>
+        <w:t xml:space="preserve">(</w:t>
+      </w:r>
+      <w:hyperlink w:anchor="ref-Widiarto2019">
+        <w:r>
+          <w:rPr>
+            <w:rStyle w:val="Hyperlink"/>
+          </w:rPr>
+          <w:t xml:space="preserve">Widiarto et al., 2019</w:t>
+        </w:r>
+      </w:hyperlink>
+      <w:r>
+        <w:t xml:space="preserve">)</w:t>
+      </w:r>
+      <w:r>
+        <w:t xml:space="preserve">. O evento principal de degradação ocorre na faixa de 310 a 380 °C, onde a curva apresenta sua máxima inclinação (derivada máxima), correspondendo à ruptura das cadeias glicosídicas da celulose cristalina (α-celulose)</w:t>
+      </w:r>
+      <w:r>
+        <w:t xml:space="preserve"> </w:t>
+      </w:r>
+      <w:r>
+        <w:t xml:space="preserve">(</w:t>
+      </w:r>
+      <w:hyperlink w:anchor="ref-Sayam2022">
+        <w:r>
+          <w:rPr>
+            <w:rStyle w:val="Hyperlink"/>
+          </w:rPr>
+          <w:t xml:space="preserve">Sayam et al., 2022</w:t>
+        </w:r>
+      </w:hyperlink>
+      <w:r>
+        <w:t xml:space="preserve">)</w:t>
+      </w:r>
+      <w:r>
+        <w:t xml:space="preserve">. A estabilidade térmica até ~220 °C valida a utilização destas fibras no processo de cura da resina poliuretana vegetal, que ocorre em temperaturas significativamente inferiores, garantindo que o reforço atue sem degradação térmica prematura. O resíduo sólido a 600 °C (superior a 20%) reflete o conteúdo inorgânico (sílica ou fitólitos) e a estrutura carbonosa da lignina condensada, que contribui para a inércia química do produto final.</w:t>
       </w:r>
     </w:p>
     <w:p>
@@ -5572,7 +5712,7 @@
       <w:r>
         <w:drawing>
           <wp:inline>
-            <wp:extent cx="5600700" cy="4574668"/>
+            <wp:extent cx="5600700" cy="4575273"/>
             <wp:effectExtent b="0" l="0" r="0" t="0"/>
             <wp:docPr descr="Figura 6. Curvas de germinação acumulada (Kaplan-Meier) de sementes de rúcula expostas aos extratos aquosos dos núcleos hidrorretentores e ao controle (água destilada)." title="" id="58" name="Picture"/>
             <a:graphic>
@@ -5593,7 +5733,7 @@
                   <pic:spPr bwMode="auto">
                     <a:xfrm>
                       <a:off x="0" y="0"/>
-                      <a:ext cx="5600700" cy="4574668"/>
+                      <a:ext cx="5600700" cy="4575273"/>
                     </a:xfrm>
                     <a:prstGeom prst="rect">
                       <a:avLst/>
@@ -6086,7 +6226,7 @@
       <w:r>
         <w:drawing>
           <wp:inline>
-            <wp:extent cx="5600700" cy="4156750"/>
+            <wp:extent cx="5600700" cy="4158531"/>
             <wp:effectExtent b="0" l="0" r="0" t="0"/>
             <wp:docPr descr="Figura 7. Índice de velocidade de germinação (IVG) de sementes de rúcula cultivadas em diferentes extratos de núcleos hidrorretentores e controle." title="" id="62" name="Picture"/>
             <a:graphic>
@@ -6107,7 +6247,7 @@
                   <pic:spPr bwMode="auto">
                     <a:xfrm>
                       <a:off x="0" y="0"/>
-                      <a:ext cx="5600700" cy="4156750"/>
+                      <a:ext cx="5600700" cy="4158531"/>
                     </a:xfrm>
                     <a:prstGeom prst="rect">
                       <a:avLst/>
@@ -7653,7 +7793,7 @@
       <w:r>
         <w:drawing>
           <wp:inline>
-            <wp:extent cx="5600700" cy="8465784"/>
+            <wp:extent cx="5600700" cy="8462161"/>
             <wp:effectExtent b="0" l="0" r="0" t="0"/>
             <wp:docPr descr="Figura 10. (a) Comprimento relativo da parte aérea (%), (b) comprimento relativo da raiz (%) e (c) dependência do núcleo (DN%) de plantas de rúcula conduzidas em bandeja sob diferentes núcleos hidrorretentores de Typha domingensis." title="" id="84" name="Picture"/>
             <a:graphic>
@@ -7674,7 +7814,7 @@
                   <pic:spPr bwMode="auto">
                     <a:xfrm>
                       <a:off x="0" y="0"/>
-                      <a:ext cx="5600700" cy="8465784"/>
+                      <a:ext cx="5600700" cy="8462161"/>
                     </a:xfrm>
                     <a:prstGeom prst="rect">
                       <a:avLst/>
@@ -8813,7 +8953,7 @@
       </w:r>
     </w:p>
     <w:bookmarkEnd w:id="99"/>
-    <w:bookmarkStart w:id="212" w:name="referências"/>
+    <w:bookmarkStart w:id="217" w:name="referências"/>
     <w:p>
       <w:pPr>
         <w:pStyle w:val="Ttulo1"/>
@@ -8822,7 +8962,7 @@
         <w:t xml:space="preserve">Referências</w:t>
       </w:r>
     </w:p>
-    <w:bookmarkStart w:id="211" w:name="refs"/>
+    <w:bookmarkStart w:id="216" w:name="refs"/>
     <w:bookmarkStart w:id="101" w:name="ref-abdi2010_pca"/>
     <w:p>
       <w:pPr>
@@ -9119,12 +9259,77 @@
       </w:hyperlink>
     </w:p>
     <w:bookmarkEnd w:id="110"/>
-    <w:bookmarkStart w:id="111" w:name="ref-betene2020_physicochemical"/>
+    <w:bookmarkStart w:id="111" w:name="ref-BenitezGuerrero2014"/>
     <w:p>
       <w:pPr>
         <w:pStyle w:val="Bibliografia"/>
       </w:pPr>
       <w:r>
+        <w:t xml:space="preserve">Benítez-Guerrero, M., Domínguez-Robles, J., Sánchez, R., Ojeda, A., &amp; Rodríguez, A. (2014). Integral Valorisation of Two Wetland Species:</w:t>
+      </w:r>
+      <w:r>
+        <w:t xml:space="preserve"> </w:t>
+      </w:r>
+      <w:r>
+        <w:rPr>
+          <w:i/>
+          <w:iCs/>
+        </w:rPr>
+        <w:t xml:space="preserve">Typha domingensis</w:t>
+      </w:r>
+      <w:r>
+        <w:t xml:space="preserve"> </w:t>
+      </w:r>
+      <w:r>
+        <w:t xml:space="preserve">and</w:t>
+      </w:r>
+      <w:r>
+        <w:t xml:space="preserve"> </w:t>
+      </w:r>
+      <w:r>
+        <w:rPr>
+          <w:i/>
+          <w:iCs/>
+        </w:rPr>
+        <w:t xml:space="preserve">Schoenoplectus californicus</w:t>
+      </w:r>
+      <w:r>
+        <w:t xml:space="preserve">.</w:t>
+      </w:r>
+      <w:r>
+        <w:t xml:space="preserve"> </w:t>
+      </w:r>
+      <w:r>
+        <w:rPr>
+          <w:i/>
+          <w:iCs/>
+        </w:rPr>
+        <w:t xml:space="preserve">BioResources</w:t>
+      </w:r>
+      <w:r>
+        <w:t xml:space="preserve">,</w:t>
+      </w:r>
+      <w:r>
+        <w:t xml:space="preserve"> </w:t>
+      </w:r>
+      <w:r>
+        <w:rPr>
+          <w:i/>
+          <w:iCs/>
+        </w:rPr>
+        <w:t xml:space="preserve">9</w:t>
+      </w:r>
+      <w:r>
+        <w:t xml:space="preserve">(4), 6671–6685.</w:t>
+      </w:r>
+    </w:p>
+    <w:bookmarkEnd w:id="111"/>
+    <w:bookmarkStart w:id="112" w:name="ref-betene2020_physicochemical"/>
+    <w:p>
+      <w:pPr>
+        <w:pStyle w:val="Bibliografia"/>
+      </w:pPr>
+      <w:r>
         <w:t xml:space="preserve">Betene, A. D. O., Betene, F. E., Martoïa, F., Dumont, P. J. J., Atangana, A., &amp; Noah, P. M. A. (2020). Physico-Chemical and Thermal Characterization of Some Lignocellulosic Fibres: Ananas comosus (AC), Neuropeltis acuminatas (NA) and Rhecktophyllum camerunense (RC).</w:t>
       </w:r>
       <w:r>
@@ -9154,8 +9359,8 @@
         <w:t xml:space="preserve">, 205–222.</w:t>
       </w:r>
     </w:p>
-    <w:bookmarkEnd w:id="111"/>
-    <w:bookmarkStart w:id="112" w:name="ref-bewley2013_seeds"/>
+    <w:bookmarkEnd w:id="112"/>
+    <w:bookmarkStart w:id="113" w:name="ref-bewley2013_seeds"/>
     <w:p>
       <w:pPr>
         <w:pStyle w:val="Bibliografia"/>
@@ -9180,8 +9385,8 @@
         <w:t xml:space="preserve">(3rd ed.). Springer.</w:t>
       </w:r>
     </w:p>
-    <w:bookmarkEnd w:id="112"/>
-    <w:bookmarkStart w:id="113" w:name="ref-botvinova2020_bicomponent"/>
+    <w:bookmarkEnd w:id="113"/>
+    <w:bookmarkStart w:id="114" w:name="ref-botvinova2020_bicomponent"/>
     <w:p>
       <w:pPr>
         <w:pStyle w:val="Bibliografia"/>
@@ -9216,8 +9421,8 @@
         <w:t xml:space="preserve">, 407–413.</w:t>
       </w:r>
     </w:p>
-    <w:bookmarkEnd w:id="113"/>
-    <w:bookmarkStart w:id="115" w:name="Xa9de743c24adb8b7de5f5f7edb5e141652aa282"/>
+    <w:bookmarkEnd w:id="114"/>
+    <w:bookmarkStart w:id="116" w:name="Xa9de743c24adb8b7de5f5f7edb5e141652aa282"/>
     <w:p>
       <w:pPr>
         <w:pStyle w:val="Bibliografia"/>
@@ -9254,7 +9459,7 @@
       <w:r>
         <w:t xml:space="preserve"> </w:t>
       </w:r>
-      <w:hyperlink r:id="rId114">
+      <w:hyperlink r:id="rId115">
         <w:r>
           <w:rPr>
             <w:rStyle w:val="Hyperlink"/>
@@ -9263,8 +9468,8 @@
         </w:r>
       </w:hyperlink>
     </w:p>
-    <w:bookmarkEnd w:id="115"/>
-    <w:bookmarkStart w:id="117" w:name="X0e46c60027a00b032183a7be5ff4cc3d0200302"/>
+    <w:bookmarkEnd w:id="116"/>
+    <w:bookmarkStart w:id="118" w:name="X0e46c60027a00b032183a7be5ff4cc3d0200302"/>
     <w:p>
       <w:pPr>
         <w:pStyle w:val="Bibliografia"/>
@@ -9288,7 +9493,7 @@
       <w:r>
         <w:t xml:space="preserve"> </w:t>
       </w:r>
-      <w:hyperlink r:id="rId116">
+      <w:hyperlink r:id="rId117">
         <w:r>
           <w:rPr>
             <w:rStyle w:val="Hyperlink"/>
@@ -9297,8 +9502,8 @@
         </w:r>
       </w:hyperlink>
     </w:p>
-    <w:bookmarkEnd w:id="117"/>
-    <w:bookmarkStart w:id="118" w:name="ref-cardoso2013_resinasmamona"/>
+    <w:bookmarkEnd w:id="118"/>
+    <w:bookmarkStart w:id="119" w:name="ref-cardoso2013_resinasmamona"/>
     <w:p>
       <w:pPr>
         <w:pStyle w:val="Bibliografia"/>
@@ -9333,8 +9538,8 @@
         <w:t xml:space="preserve">, 552–558.</w:t>
       </w:r>
     </w:p>
-    <w:bookmarkEnd w:id="118"/>
-    <w:bookmarkStart w:id="120" w:name="ref-ceglie2011_compost_peat_substitute"/>
+    <w:bookmarkEnd w:id="119"/>
+    <w:bookmarkStart w:id="121" w:name="ref-ceglie2011_compost_peat_substitute"/>
     <w:p>
       <w:pPr>
         <w:pStyle w:val="Bibliografia"/>
@@ -9371,7 +9576,7 @@
       <w:r>
         <w:t xml:space="preserve"> </w:t>
       </w:r>
-      <w:hyperlink r:id="rId119">
+      <w:hyperlink r:id="rId120">
         <w:r>
           <w:rPr>
             <w:rStyle w:val="Hyperlink"/>
@@ -9380,8 +9585,8 @@
         </w:r>
       </w:hyperlink>
     </w:p>
-    <w:bookmarkEnd w:id="120"/>
-    <w:bookmarkStart w:id="121" w:name="ref-cesar2015_cellulose"/>
+    <w:bookmarkEnd w:id="121"/>
+    <w:bookmarkStart w:id="122" w:name="ref-cesar2015_cellulose"/>
     <w:p>
       <w:pPr>
         <w:pStyle w:val="Bibliografia"/>
@@ -9416,8 +9621,8 @@
         <w:t xml:space="preserve">, 449–460.</w:t>
       </w:r>
     </w:p>
-    <w:bookmarkEnd w:id="121"/>
-    <w:bookmarkStart w:id="122" w:name="ref-cheng2015_research"/>
+    <w:bookmarkEnd w:id="122"/>
+    <w:bookmarkStart w:id="123" w:name="ref-cheng2015_research"/>
     <w:p>
       <w:pPr>
         <w:pStyle w:val="Bibliografia"/>
@@ -9452,8 +9657,8 @@
         <w:t xml:space="preserve">.</w:t>
       </w:r>
     </w:p>
-    <w:bookmarkEnd w:id="122"/>
-    <w:bookmarkStart w:id="123" w:name="ref-cipollini2016_comparison"/>
+    <w:bookmarkEnd w:id="123"/>
+    <w:bookmarkStart w:id="124" w:name="ref-cipollini2016_comparison"/>
     <w:p>
       <w:pPr>
         <w:pStyle w:val="Bibliografia"/>
@@ -9488,8 +9693,8 @@
         <w:t xml:space="preserve">, 427–436.</w:t>
       </w:r>
     </w:p>
-    <w:bookmarkEnd w:id="123"/>
-    <w:bookmarkStart w:id="124" w:name="ref-cislaghi2020_biodegradable"/>
+    <w:bookmarkEnd w:id="124"/>
+    <w:bookmarkStart w:id="125" w:name="ref-cislaghi2020_biodegradable"/>
     <w:p>
       <w:pPr>
         <w:pStyle w:val="Bibliografia"/>
@@ -9514,8 +9719,8 @@
         <w:t xml:space="preserve">(p. 49–57).</w:t>
       </w:r>
     </w:p>
-    <w:bookmarkEnd w:id="124"/>
-    <w:bookmarkStart w:id="126" w:name="ref-cox1972_regression"/>
+    <w:bookmarkEnd w:id="125"/>
+    <w:bookmarkStart w:id="127" w:name="ref-cox1972_regression"/>
     <w:p>
       <w:pPr>
         <w:pStyle w:val="Bibliografia"/>
@@ -9552,7 +9757,7 @@
       <w:r>
         <w:t xml:space="preserve"> </w:t>
       </w:r>
-      <w:hyperlink r:id="rId125">
+      <w:hyperlink r:id="rId126">
         <w:r>
           <w:rPr>
             <w:rStyle w:val="Hyperlink"/>
@@ -9561,8 +9766,8 @@
         </w:r>
       </w:hyperlink>
     </w:p>
-    <w:bookmarkEnd w:id="126"/>
-    <w:bookmarkStart w:id="127" w:name="ref-cunhacruzy2020_rootanatomy"/>
+    <w:bookmarkEnd w:id="127"/>
+    <w:bookmarkStart w:id="128" w:name="ref-cunhacruzy2020_rootanatomy"/>
     <w:p>
       <w:pPr>
         <w:pStyle w:val="Bibliografia"/>
@@ -9597,8 +9802,8 @@
         <w:t xml:space="preserve">, 100253.</w:t>
       </w:r>
     </w:p>
-    <w:bookmarkEnd w:id="127"/>
-    <w:bookmarkStart w:id="128" w:name="ref-daria2020_characteristics"/>
+    <w:bookmarkEnd w:id="128"/>
+    <w:bookmarkStart w:id="129" w:name="ref-daria2020_characteristics"/>
     <w:p>
       <w:pPr>
         <w:pStyle w:val="Bibliografia"/>
@@ -9633,8 +9838,8 @@
         <w:t xml:space="preserve">, 122129.</w:t>
       </w:r>
     </w:p>
-    <w:bookmarkEnd w:id="128"/>
-    <w:bookmarkStart w:id="129" w:name="ref-deguenon2022_influence"/>
+    <w:bookmarkEnd w:id="129"/>
+    <w:bookmarkStart w:id="130" w:name="ref-deguenon2022_influence"/>
     <w:p>
       <w:pPr>
         <w:pStyle w:val="Bibliografia"/>
@@ -9656,8 +9861,8 @@
         <w:t xml:space="preserve">, 1–10.</w:t>
       </w:r>
     </w:p>
-    <w:bookmarkEnd w:id="129"/>
-    <w:bookmarkStart w:id="130" w:name="ref-dhakal2007_effect"/>
+    <w:bookmarkEnd w:id="130"/>
+    <w:bookmarkStart w:id="131" w:name="ref-dhakal2007_effect"/>
     <w:p>
       <w:pPr>
         <w:pStyle w:val="Bibliografia"/>
@@ -9692,8 +9897,8 @@
         <w:t xml:space="preserve">, 1674–1683.</w:t>
       </w:r>
     </w:p>
-    <w:bookmarkEnd w:id="130"/>
-    <w:bookmarkStart w:id="131" w:name="ref-dijkstra2017_cultivo"/>
+    <w:bookmarkEnd w:id="131"/>
+    <w:bookmarkStart w:id="132" w:name="ref-dijkstra2017_cultivo"/>
     <w:p>
       <w:pPr>
         <w:pStyle w:val="Bibliografia"/>
@@ -9728,8 +9933,8 @@
         <w:t xml:space="preserve">, 61.</w:t>
       </w:r>
     </w:p>
-    <w:bookmarkEnd w:id="131"/>
-    <w:bookmarkStart w:id="132" w:name="ref-embrapa2009_ph"/>
+    <w:bookmarkEnd w:id="132"/>
+    <w:bookmarkStart w:id="133" w:name="ref-embrapa2009_ph"/>
     <w:p>
       <w:pPr>
         <w:pStyle w:val="Bibliografia"/>
@@ -9751,8 +9956,8 @@
         <w:t xml:space="preserve">. Empresa Brasileira de Pesquisa Agropecuária.</w:t>
       </w:r>
     </w:p>
-    <w:bookmarkEnd w:id="132"/>
-    <w:bookmarkStart w:id="134" w:name="ref-esteves2013_resorption"/>
+    <w:bookmarkEnd w:id="133"/>
+    <w:bookmarkStart w:id="135" w:name="ref-esteves2013_resorption"/>
     <w:p>
       <w:pPr>
         <w:pStyle w:val="Bibliografia"/>
@@ -9789,7 +9994,7 @@
       <w:r>
         <w:t xml:space="preserve"> </w:t>
       </w:r>
-      <w:hyperlink r:id="rId133">
+      <w:hyperlink r:id="rId134">
         <w:r>
           <w:rPr>
             <w:rStyle w:val="Hyperlink"/>
@@ -9798,8 +10003,8 @@
         </w:r>
       </w:hyperlink>
     </w:p>
-    <w:bookmarkEnd w:id="134"/>
-    <w:bookmarkStart w:id="135" w:name="ref-faller2020_poda"/>
+    <w:bookmarkEnd w:id="135"/>
+    <w:bookmarkStart w:id="136" w:name="ref-faller2020_poda"/>
     <w:p>
       <w:pPr>
         <w:pStyle w:val="Bibliografia"/>
@@ -9834,8 +10039,8 @@
         <w:t xml:space="preserve">, 476–483.</w:t>
       </w:r>
     </w:p>
-    <w:bookmarkEnd w:id="135"/>
-    <w:bookmarkStart w:id="137" w:name="ref-Fernandez2022_polyacrylamide"/>
+    <w:bookmarkEnd w:id="136"/>
+    <w:bookmarkStart w:id="138" w:name="ref-Fernandez2022_polyacrylamide"/>
     <w:p>
       <w:pPr>
         <w:pStyle w:val="Bibliografia"/>
@@ -9872,7 +10077,7 @@
       <w:r>
         <w:t xml:space="preserve"> </w:t>
       </w:r>
-      <w:hyperlink r:id="rId136">
+      <w:hyperlink r:id="rId137">
         <w:r>
           <w:rPr>
             <w:rStyle w:val="Hyperlink"/>
@@ -9881,8 +10086,8 @@
         </w:r>
       </w:hyperlink>
     </w:p>
-    <w:bookmarkEnd w:id="137"/>
-    <w:bookmarkStart w:id="138" w:name="ref-filgueira2008_novo"/>
+    <w:bookmarkEnd w:id="138"/>
+    <w:bookmarkStart w:id="139" w:name="ref-filgueira2008_novo"/>
     <w:p>
       <w:pPr>
         <w:pStyle w:val="Bibliografia"/>
@@ -9907,8 +10112,8 @@
         <w:t xml:space="preserve">(3º ed.). UFV.</w:t>
       </w:r>
     </w:p>
-    <w:bookmarkEnd w:id="138"/>
-    <w:bookmarkStart w:id="139" w:name="ref-gao2023_quenched"/>
+    <w:bookmarkEnd w:id="139"/>
+    <w:bookmarkStart w:id="140" w:name="ref-gao2023_quenched"/>
     <w:p>
       <w:pPr>
         <w:pStyle w:val="Bibliografia"/>
@@ -9943,8 +10148,8 @@
         <w:t xml:space="preserve">.</w:t>
       </w:r>
     </w:p>
-    <w:bookmarkEnd w:id="139"/>
-    <w:bookmarkStart w:id="140" w:name="ref-ghosh2009_suitability"/>
+    <w:bookmarkEnd w:id="140"/>
+    <w:bookmarkStart w:id="141" w:name="ref-ghosh2009_suitability"/>
     <w:p>
       <w:pPr>
         <w:pStyle w:val="Bibliografia"/>
@@ -9966,8 +10171,8 @@
         <w:t xml:space="preserve">. 497–501.</w:t>
       </w:r>
     </w:p>
-    <w:bookmarkEnd w:id="140"/>
-    <w:bookmarkStart w:id="142" w:name="ref-Giupponi2019HowProposals"/>
+    <w:bookmarkEnd w:id="141"/>
+    <w:bookmarkStart w:id="143" w:name="ref-Giupponi2019HowProposals"/>
     <w:p>
       <w:pPr>
         <w:pStyle w:val="Bibliografia"/>
@@ -10004,7 +10209,7 @@
       <w:r>
         <w:t xml:space="preserve"> </w:t>
       </w:r>
-      <w:hyperlink r:id="rId141">
+      <w:hyperlink r:id="rId142">
         <w:r>
           <w:rPr>
             <w:rStyle w:val="Hyperlink"/>
@@ -10013,8 +10218,8 @@
         </w:r>
       </w:hyperlink>
     </w:p>
-    <w:bookmarkEnd w:id="142"/>
-    <w:bookmarkStart w:id="144" w:name="ref-gniazdowska2005_multisite"/>
+    <w:bookmarkEnd w:id="143"/>
+    <w:bookmarkStart w:id="145" w:name="ref-gniazdowska2005_multisite"/>
     <w:p>
       <w:pPr>
         <w:pStyle w:val="Bibliografia"/>
@@ -10051,7 +10256,7 @@
       <w:r>
         <w:t xml:space="preserve"> </w:t>
       </w:r>
-      <w:hyperlink r:id="rId143">
+      <w:hyperlink r:id="rId144">
         <w:r>
           <w:rPr>
             <w:rStyle w:val="Hyperlink"/>
@@ -10060,8 +10265,8 @@
         </w:r>
       </w:hyperlink>
     </w:p>
-    <w:bookmarkEnd w:id="144"/>
-    <w:bookmarkStart w:id="145" w:name="ref-grace1989_effects"/>
+    <w:bookmarkEnd w:id="145"/>
+    <w:bookmarkStart w:id="146" w:name="ref-grace1989_effects"/>
     <w:p>
       <w:pPr>
         <w:pStyle w:val="Bibliografia"/>
@@ -10096,8 +10301,8 @@
         <w:t xml:space="preserve">, 762–768.</w:t>
       </w:r>
     </w:p>
-    <w:bookmarkEnd w:id="145"/>
-    <w:bookmarkStart w:id="146" w:name="ref-haiming2020_microbial"/>
+    <w:bookmarkEnd w:id="146"/>
+    <w:bookmarkStart w:id="147" w:name="ref-haiming2020_microbial"/>
     <w:p>
       <w:pPr>
         <w:pStyle w:val="Bibliografia"/>
@@ -10132,8 +10337,8 @@
         <w:t xml:space="preserve">, 1–9.</w:t>
       </w:r>
     </w:p>
-    <w:bookmarkEnd w:id="146"/>
-    <w:bookmarkStart w:id="148" w:name="ref-hase2012_compost_extract_germination"/>
+    <w:bookmarkEnd w:id="147"/>
+    <w:bookmarkStart w:id="149" w:name="ref-hase2012_compost_extract_germination"/>
     <w:p>
       <w:pPr>
         <w:pStyle w:val="Bibliografia"/>
@@ -10170,7 +10375,7 @@
       <w:r>
         <w:t xml:space="preserve"> </w:t>
       </w:r>
-      <w:hyperlink r:id="rId147">
+      <w:hyperlink r:id="rId148">
         <w:r>
           <w:rPr>
             <w:rStyle w:val="Hyperlink"/>
@@ -10179,8 +10384,8 @@
         </w:r>
       </w:hyperlink>
     </w:p>
-    <w:bookmarkEnd w:id="148"/>
-    <w:bookmarkStart w:id="149" w:name="ref-hegazy2011_phytoremediation"/>
+    <w:bookmarkEnd w:id="149"/>
+    <w:bookmarkStart w:id="150" w:name="ref-hegazy2011_phytoremediation"/>
     <w:p>
       <w:pPr>
         <w:pStyle w:val="Bibliografia"/>
@@ -10215,8 +10420,8 @@
         <w:t xml:space="preserve">, 639–648.</w:t>
       </w:r>
     </w:p>
-    <w:bookmarkEnd w:id="149"/>
-    <w:bookmarkStart w:id="150" w:name="ref-hsu1996_multiplecomparisons"/>
+    <w:bookmarkEnd w:id="150"/>
+    <w:bookmarkStart w:id="151" w:name="ref-hsu1996_multiplecomparisons"/>
     <w:p>
       <w:pPr>
         <w:pStyle w:val="Bibliografia"/>
@@ -10238,8 +10443,8 @@
         <w:t xml:space="preserve">. Chapman; Hall.</w:t>
       </w:r>
     </w:p>
-    <w:bookmarkEnd w:id="150"/>
-    <w:bookmarkStart w:id="151" w:name="ref-inderjit1996_phenolics"/>
+    <w:bookmarkEnd w:id="151"/>
+    <w:bookmarkStart w:id="152" w:name="ref-inderjit1996_phenolics"/>
     <w:p>
       <w:pPr>
         <w:pStyle w:val="Bibliografia"/>
@@ -10274,8 +10479,8 @@
         <w:t xml:space="preserve">, 186–202.</w:t>
       </w:r>
     </w:p>
-    <w:bookmarkEnd w:id="151"/>
-    <w:bookmarkStart w:id="153" w:name="ref-dujardin2015_biostimulants"/>
+    <w:bookmarkEnd w:id="152"/>
+    <w:bookmarkStart w:id="154" w:name="ref-dujardin2015_biostimulants"/>
     <w:p>
       <w:pPr>
         <w:pStyle w:val="Bibliografia"/>
@@ -10312,7 +10517,7 @@
       <w:r>
         <w:t xml:space="preserve"> </w:t>
       </w:r>
-      <w:hyperlink r:id="rId152">
+      <w:hyperlink r:id="rId153">
         <w:r>
           <w:rPr>
             <w:rStyle w:val="Hyperlink"/>
@@ -10321,8 +10526,8 @@
         </w:r>
       </w:hyperlink>
     </w:p>
-    <w:bookmarkEnd w:id="153"/>
-    <w:bookmarkStart w:id="154" w:name="ref-jimenez2021_soilphysical"/>
+    <w:bookmarkEnd w:id="154"/>
+    <w:bookmarkStart w:id="155" w:name="ref-jimenez2021_soilphysical"/>
     <w:p>
       <w:pPr>
         <w:pStyle w:val="Bibliografia"/>
@@ -10357,8 +10562,8 @@
         <w:t xml:space="preserve">, 811–818.</w:t>
       </w:r>
     </w:p>
-    <w:bookmarkEnd w:id="154"/>
-    <w:bookmarkStart w:id="156" w:name="ref-jolliffe2016_pca"/>
+    <w:bookmarkEnd w:id="155"/>
+    <w:bookmarkStart w:id="157" w:name="ref-jolliffe2016_pca"/>
     <w:p>
       <w:pPr>
         <w:pStyle w:val="Bibliografia"/>
@@ -10395,7 +10600,7 @@
       <w:r>
         <w:t xml:space="preserve"> </w:t>
       </w:r>
-      <w:hyperlink r:id="rId155">
+      <w:hyperlink r:id="rId156">
         <w:r>
           <w:rPr>
             <w:rStyle w:val="Hyperlink"/>
@@ -10404,8 +10609,8 @@
         </w:r>
       </w:hyperlink>
     </w:p>
-    <w:bookmarkEnd w:id="156"/>
-    <w:bookmarkStart w:id="157" w:name="ref-kamali2022_typha"/>
+    <w:bookmarkEnd w:id="157"/>
+    <w:bookmarkStart w:id="158" w:name="ref-kamali2022_typha"/>
     <w:p>
       <w:pPr>
         <w:pStyle w:val="Bibliografia"/>
@@ -10440,8 +10645,8 @@
         <w:t xml:space="preserve">, 4993–5007.</w:t>
       </w:r>
     </w:p>
-    <w:bookmarkEnd w:id="157"/>
-    <w:bookmarkStart w:id="158" w:name="ref-kausar2019_interpenetrating"/>
+    <w:bookmarkEnd w:id="158"/>
+    <w:bookmarkStart w:id="159" w:name="ref-kausar2019_interpenetrating"/>
     <w:p>
       <w:pPr>
         <w:pStyle w:val="Bibliografia"/>
@@ -10490,8 +10695,8 @@
         <w:t xml:space="preserve">, 691–706.</w:t>
       </w:r>
     </w:p>
-    <w:bookmarkEnd w:id="158"/>
-    <w:bookmarkStart w:id="160" w:name="ref-KhodadadiDehkordi2018"/>
+    <w:bookmarkEnd w:id="159"/>
+    <w:bookmarkStart w:id="161" w:name="ref-KhodadadiDehkordi2018"/>
     <w:p>
       <w:pPr>
         <w:pStyle w:val="Bibliografia"/>
@@ -10528,7 +10733,7 @@
       <w:r>
         <w:t xml:space="preserve"> </w:t>
       </w:r>
-      <w:hyperlink r:id="rId159">
+      <w:hyperlink r:id="rId160">
         <w:r>
           <w:rPr>
             <w:rStyle w:val="Hyperlink"/>
@@ -10537,8 +10742,8 @@
         </w:r>
       </w:hyperlink>
     </w:p>
-    <w:bookmarkEnd w:id="160"/>
-    <w:bookmarkStart w:id="161" w:name="ref-koerner2012_designing"/>
+    <w:bookmarkEnd w:id="161"/>
+    <w:bookmarkStart w:id="162" w:name="ref-koerner2012_designing"/>
     <w:p>
       <w:pPr>
         <w:pStyle w:val="Bibliografia"/>
@@ -10560,8 +10765,8 @@
         <w:t xml:space="preserve">. Xlibris Corporation.</w:t>
       </w:r>
     </w:p>
-    <w:bookmarkEnd w:id="161"/>
-    <w:bookmarkStart w:id="162" w:name="ref-koppen1936_klimate"/>
+    <w:bookmarkEnd w:id="162"/>
+    <w:bookmarkStart w:id="163" w:name="ref-koppen1936_klimate"/>
     <w:p>
       <w:pPr>
         <w:pStyle w:val="Bibliografia"/>
@@ -10583,8 +10788,8 @@
         <w:t xml:space="preserve">. Handbuch der klimatologie.</w:t>
       </w:r>
     </w:p>
-    <w:bookmarkEnd w:id="162"/>
-    <w:bookmarkStart w:id="163" w:name="ref-kumar2013_biochar"/>
+    <w:bookmarkEnd w:id="163"/>
+    <w:bookmarkStart w:id="164" w:name="ref-kumar2013_biochar"/>
     <w:p>
       <w:pPr>
         <w:pStyle w:val="Bibliografia"/>
@@ -10619,8 +10824,8 @@
         <w:t xml:space="preserve">, 67–72.</w:t>
       </w:r>
     </w:p>
-    <w:bookmarkEnd w:id="163"/>
-    <w:bookmarkStart w:id="164" w:name="ref-labouriau1983_germinacao"/>
+    <w:bookmarkEnd w:id="164"/>
+    <w:bookmarkStart w:id="165" w:name="ref-labouriau1983_germinacao"/>
     <w:p>
       <w:pPr>
         <w:pStyle w:val="Bibliografia"/>
@@ -10642,8 +10847,8 @@
         <w:t xml:space="preserve">. UnB.</w:t>
       </w:r>
     </w:p>
-    <w:bookmarkEnd w:id="164"/>
-    <w:bookmarkStart w:id="165" w:name="ref-larsen2022_watersaturation"/>
+    <w:bookmarkEnd w:id="165"/>
+    <w:bookmarkStart w:id="166" w:name="ref-larsen2022_watersaturation"/>
     <w:p>
       <w:pPr>
         <w:pStyle w:val="Bibliografia"/>
@@ -10678,8 +10883,8 @@
         <w:t xml:space="preserve">, 21–35.</w:t>
       </w:r>
     </w:p>
-    <w:bookmarkEnd w:id="165"/>
-    <w:bookmarkStart w:id="167" w:name="ref-Lejcu2018"/>
+    <w:bookmarkEnd w:id="166"/>
+    <w:bookmarkStart w:id="168" w:name="ref-Lejcu2018"/>
     <w:p>
       <w:pPr>
         <w:pStyle w:val="Bibliografia"/>
@@ -10716,7 +10921,7 @@
       <w:r>
         <w:t xml:space="preserve"> </w:t>
       </w:r>
-      <w:hyperlink r:id="rId166">
+      <w:hyperlink r:id="rId167">
         <w:r>
           <w:rPr>
             <w:rStyle w:val="Hyperlink"/>
@@ -10725,8 +10930,8 @@
         </w:r>
       </w:hyperlink>
     </w:p>
-    <w:bookmarkEnd w:id="167"/>
-    <w:bookmarkStart w:id="168" w:name="ref-les2020_aquaticmonocots"/>
+    <w:bookmarkEnd w:id="168"/>
+    <w:bookmarkStart w:id="169" w:name="ref-les2020_aquaticmonocots"/>
     <w:p>
       <w:pPr>
         <w:pStyle w:val="Bibliografia"/>
@@ -10748,8 +10953,8 @@
         <w:t xml:space="preserve">. Taylor &amp; Francis.</w:t>
       </w:r>
     </w:p>
-    <w:bookmarkEnd w:id="168"/>
-    <w:bookmarkStart w:id="170" w:name="ref-lin1989_robust"/>
+    <w:bookmarkEnd w:id="169"/>
+    <w:bookmarkStart w:id="171" w:name="ref-lin1989_robust"/>
     <w:p>
       <w:pPr>
         <w:pStyle w:val="Bibliografia"/>
@@ -10786,7 +10991,7 @@
       <w:r>
         <w:t xml:space="preserve"> </w:t>
       </w:r>
-      <w:hyperlink r:id="rId169">
+      <w:hyperlink r:id="rId170">
         <w:r>
           <w:rPr>
             <w:rStyle w:val="Hyperlink"/>
@@ -10795,8 +11000,8 @@
         </w:r>
       </w:hyperlink>
     </w:p>
-    <w:bookmarkEnd w:id="170"/>
-    <w:bookmarkStart w:id="171" w:name="ref-liu2020_borax"/>
+    <w:bookmarkEnd w:id="171"/>
+    <w:bookmarkStart w:id="172" w:name="ref-liu2020_borax"/>
     <w:p>
       <w:pPr>
         <w:pStyle w:val="Bibliografia"/>
@@ -10831,8 +11036,8 @@
         <w:t xml:space="preserve">, 116100.</w:t>
       </w:r>
     </w:p>
-    <w:bookmarkEnd w:id="171"/>
-    <w:bookmarkStart w:id="172" w:name="ref-lucini2018_biostimulant"/>
+    <w:bookmarkEnd w:id="172"/>
+    <w:bookmarkStart w:id="173" w:name="ref-lucini2018_biostimulant"/>
     <w:p>
       <w:pPr>
         <w:pStyle w:val="Bibliografia"/>
@@ -10867,8 +11072,8 @@
         <w:t xml:space="preserve">.</w:t>
       </w:r>
     </w:p>
-    <w:bookmarkEnd w:id="172"/>
-    <w:bookmarkStart w:id="173" w:name="ref-luligo2024_aloevera"/>
+    <w:bookmarkEnd w:id="173"/>
+    <w:bookmarkStart w:id="174" w:name="ref-luligo2024_aloevera"/>
     <w:p>
       <w:pPr>
         <w:pStyle w:val="Bibliografia"/>
@@ -10903,8 +11108,8 @@
         <w:t xml:space="preserve">, 797.</w:t>
       </w:r>
     </w:p>
-    <w:bookmarkEnd w:id="173"/>
-    <w:bookmarkStart w:id="174" w:name="ref-maguire1962_speed"/>
+    <w:bookmarkEnd w:id="174"/>
+    <w:bookmarkStart w:id="175" w:name="ref-maguire1962_speed"/>
     <w:p>
       <w:pPr>
         <w:pStyle w:val="Bibliografia"/>
@@ -10939,8 +11144,8 @@
         <w:t xml:space="preserve">, 176–177.</w:t>
       </w:r>
     </w:p>
-    <w:bookmarkEnd w:id="174"/>
-    <w:bookmarkStart w:id="175" w:name="ref-mapa2012_rnc_rucula"/>
+    <w:bookmarkEnd w:id="175"/>
+    <w:bookmarkStart w:id="176" w:name="ref-mapa2012_rnc_rucula"/>
     <w:p>
       <w:pPr>
         <w:pStyle w:val="Bibliografia"/>
@@ -10962,8 +11167,8 @@
         <w:t xml:space="preserve">.</w:t>
       </w:r>
     </w:p>
-    <w:bookmarkEnd w:id="175"/>
-    <w:bookmarkStart w:id="176" w:name="ref-maslinda2017_effect"/>
+    <w:bookmarkEnd w:id="176"/>
+    <w:bookmarkStart w:id="177" w:name="ref-maslinda2017_effect"/>
     <w:p>
       <w:pPr>
         <w:pStyle w:val="Bibliografia"/>
@@ -10998,8 +11203,8 @@
         <w:t xml:space="preserve">, 227–237.</w:t>
       </w:r>
     </w:p>
-    <w:bookmarkEnd w:id="176"/>
-    <w:bookmarkStart w:id="178" w:name="ref-Mo2024"/>
+    <w:bookmarkEnd w:id="177"/>
+    <w:bookmarkStart w:id="179" w:name="ref-Mo2024"/>
     <w:p>
       <w:pPr>
         <w:pStyle w:val="Bibliografia"/>
@@ -11036,7 +11241,7 @@
       <w:r>
         <w:t xml:space="preserve"> </w:t>
       </w:r>
-      <w:hyperlink r:id="rId177">
+      <w:hyperlink r:id="rId178">
         <w:r>
           <w:rPr>
             <w:rStyle w:val="Hyperlink"/>
@@ -11045,8 +11250,8 @@
         </w:r>
       </w:hyperlink>
     </w:p>
-    <w:bookmarkEnd w:id="178"/>
-    <w:bookmarkStart w:id="180" w:name="ref-Mohammed2015"/>
+    <w:bookmarkEnd w:id="179"/>
+    <w:bookmarkStart w:id="181" w:name="ref-Mohammed2015"/>
     <w:p>
       <w:pPr>
         <w:pStyle w:val="Bibliografia"/>
@@ -11083,7 +11288,7 @@
       <w:r>
         <w:t xml:space="preserve"> </w:t>
       </w:r>
-      <w:hyperlink r:id="rId179">
+      <w:hyperlink r:id="rId180">
         <w:r>
           <w:rPr>
             <w:rStyle w:val="Hyperlink"/>
@@ -11092,8 +11297,8 @@
         </w:r>
       </w:hyperlink>
     </w:p>
-    <w:bookmarkEnd w:id="180"/>
-    <w:bookmarkStart w:id="181" w:name="ref-muzell2016_allelopathy"/>
+    <w:bookmarkEnd w:id="181"/>
+    <w:bookmarkStart w:id="182" w:name="ref-muzell2016_allelopathy"/>
     <w:p>
       <w:pPr>
         <w:pStyle w:val="Bibliografia"/>
@@ -11128,8 +11333,8 @@
         <w:t xml:space="preserve">, 53–60.</w:t>
       </w:r>
     </w:p>
-    <w:bookmarkEnd w:id="181"/>
-    <w:bookmarkStart w:id="183" w:name="ref-Nada2015_hydrogel"/>
+    <w:bookmarkEnd w:id="182"/>
+    <w:bookmarkStart w:id="184" w:name="ref-Nada2015_hydrogel"/>
     <w:p>
       <w:pPr>
         <w:pStyle w:val="Bibliografia"/>
@@ -11166,7 +11371,7 @@
       <w:r>
         <w:t xml:space="preserve"> </w:t>
       </w:r>
-      <w:hyperlink r:id="rId182">
+      <w:hyperlink r:id="rId183">
         <w:r>
           <w:rPr>
             <w:rStyle w:val="Hyperlink"/>
@@ -11175,8 +11380,8 @@
         </w:r>
       </w:hyperlink>
     </w:p>
-    <w:bookmarkEnd w:id="183"/>
-    <w:bookmarkStart w:id="185" w:name="ref-Neyshaburi2017_pcaWaterRetention"/>
+    <w:bookmarkEnd w:id="184"/>
+    <w:bookmarkStart w:id="186" w:name="ref-Neyshaburi2017_pcaWaterRetention"/>
     <w:p>
       <w:pPr>
         <w:pStyle w:val="Bibliografia"/>
@@ -11213,7 +11418,7 @@
       <w:r>
         <w:t xml:space="preserve"> </w:t>
       </w:r>
-      <w:hyperlink r:id="rId184">
+      <w:hyperlink r:id="rId185">
         <w:r>
           <w:rPr>
             <w:rStyle w:val="Hyperlink"/>
@@ -11222,8 +11427,8 @@
         </w:r>
       </w:hyperlink>
     </w:p>
-    <w:bookmarkEnd w:id="185"/>
-    <w:bookmarkStart w:id="187" w:name="ref-Palma2024"/>
+    <w:bookmarkEnd w:id="186"/>
+    <w:bookmarkStart w:id="188" w:name="ref-Palma2024"/>
     <w:p>
       <w:pPr>
         <w:pStyle w:val="Bibliografia"/>
@@ -11260,7 +11465,7 @@
       <w:r>
         <w:t xml:space="preserve"> </w:t>
       </w:r>
-      <w:hyperlink r:id="rId186">
+      <w:hyperlink r:id="rId187">
         <w:r>
           <w:rPr>
             <w:rStyle w:val="Hyperlink"/>
@@ -11269,8 +11474,8 @@
         </w:r>
       </w:hyperlink>
     </w:p>
-    <w:bookmarkEnd w:id="187"/>
-    <w:bookmarkStart w:id="188" w:name="ref-prambauer2019_biodegradable"/>
+    <w:bookmarkEnd w:id="188"/>
+    <w:bookmarkStart w:id="189" w:name="ref-prambauer2019_biodegradable"/>
     <w:p>
       <w:pPr>
         <w:pStyle w:val="Bibliografia"/>
@@ -11305,8 +11510,8 @@
         <w:t xml:space="preserve">, 48–59.</w:t>
       </w:r>
     </w:p>
-    <w:bookmarkEnd w:id="188"/>
-    <w:bookmarkStart w:id="189" w:name="ref-priolo2024_duckweed"/>
+    <w:bookmarkEnd w:id="189"/>
+    <w:bookmarkStart w:id="190" w:name="ref-priolo2024_duckweed"/>
     <w:p>
       <w:pPr>
         <w:pStyle w:val="Bibliografia"/>
@@ -11341,8 +11546,8 @@
         <w:t xml:space="preserve">, 808.</w:t>
       </w:r>
     </w:p>
-    <w:bookmarkEnd w:id="189"/>
-    <w:bookmarkStart w:id="190" w:name="ref-santos2024_geogrid"/>
+    <w:bookmarkEnd w:id="190"/>
+    <w:bookmarkStart w:id="191" w:name="ref-santos2024_geogrid"/>
     <w:p>
       <w:pPr>
         <w:pStyle w:val="Bibliografia"/>
@@ -11377,13 +11582,76 @@
         <w:t xml:space="preserve">, 100025.</w:t>
       </w:r>
     </w:p>
-    <w:bookmarkEnd w:id="190"/>
-    <w:bookmarkStart w:id="191" w:name="ref-sayeb2010_watersorption"/>
+    <w:bookmarkEnd w:id="191"/>
+    <w:bookmarkStart w:id="193" w:name="ref-Sayam2022"/>
     <w:p>
       <w:pPr>
         <w:pStyle w:val="Bibliografia"/>
       </w:pPr>
       <w:r>
+        <w:t xml:space="preserve">Sayam, A., Zitouni, B., &amp; Benzina, F. (2022). Extraction and Characterization of Fibers from</w:t>
+      </w:r>
+      <w:r>
+        <w:t xml:space="preserve"> </w:t>
+      </w:r>
+      <w:r>
+        <w:rPr>
+          <w:i/>
+          <w:iCs/>
+        </w:rPr>
+        <w:t xml:space="preserve">Typha domingensis</w:t>
+      </w:r>
+      <w:r>
+        <w:t xml:space="preserve"> </w:t>
+      </w:r>
+      <w:r>
+        <w:t xml:space="preserve">Leaves.</w:t>
+      </w:r>
+      <w:r>
+        <w:t xml:space="preserve"> </w:t>
+      </w:r>
+      <w:r>
+        <w:rPr>
+          <w:i/>
+          <w:iCs/>
+        </w:rPr>
+        <w:t xml:space="preserve">Journal of Natural Fibers</w:t>
+      </w:r>
+      <w:r>
+        <w:t xml:space="preserve">,</w:t>
+      </w:r>
+      <w:r>
+        <w:t xml:space="preserve"> </w:t>
+      </w:r>
+      <w:r>
+        <w:rPr>
+          <w:i/>
+          <w:iCs/>
+        </w:rPr>
+        <w:t xml:space="preserve">19</w:t>
+      </w:r>
+      <w:r>
+        <w:t xml:space="preserve">(7), 2594–2606.</w:t>
+      </w:r>
+      <w:r>
+        <w:t xml:space="preserve"> </w:t>
+      </w:r>
+      <w:hyperlink r:id="rId192">
+        <w:r>
+          <w:rPr>
+            <w:rStyle w:val="Hyperlink"/>
+          </w:rPr>
+          <w:t xml:space="preserve">https://doi.org/10.1080/15440478.2020.1818353</w:t>
+        </w:r>
+      </w:hyperlink>
+    </w:p>
+    <w:bookmarkEnd w:id="193"/>
+    <w:bookmarkStart w:id="194" w:name="ref-sayeb2010_watersorption"/>
+    <w:p>
+      <w:pPr>
+        <w:pStyle w:val="Bibliografia"/>
+      </w:pPr>
+      <w:r>
         <w:t xml:space="preserve">Sayeb, S., Marzoug, I., Hassen, M. B., Sakli, F., &amp; Rodesli, S. (2010). Water sorption properties for esparto grass fibre.</w:t>
       </w:r>
       <w:r>
@@ -11413,8 +11681,8 @@
         <w:t xml:space="preserve">, 19–27.</w:t>
       </w:r>
     </w:p>
-    <w:bookmarkEnd w:id="191"/>
-    <w:bookmarkStart w:id="192" w:name="ref-schandry2020_allelopathicplants"/>
+    <w:bookmarkEnd w:id="194"/>
+    <w:bookmarkStart w:id="195" w:name="ref-schandry2020_allelopathicplants"/>
     <w:p>
       <w:pPr>
         <w:pStyle w:val="Bibliografia"/>
@@ -11449,8 +11717,8 @@
         <w:t xml:space="preserve">, 176–185.</w:t>
       </w:r>
     </w:p>
-    <w:bookmarkEnd w:id="192"/>
-    <w:bookmarkStart w:id="194" w:name="ref-Shukla2004_pcaBiomass"/>
+    <w:bookmarkEnd w:id="195"/>
+    <w:bookmarkStart w:id="197" w:name="ref-Shukla2004_pcaBiomass"/>
     <w:p>
       <w:pPr>
         <w:pStyle w:val="Bibliografia"/>
@@ -11487,7 +11755,7 @@
       <w:r>
         <w:t xml:space="preserve"> </w:t>
       </w:r>
-      <w:hyperlink r:id="rId193">
+      <w:hyperlink r:id="rId196">
         <w:r>
           <w:rPr>
             <w:rStyle w:val="Hyperlink"/>
@@ -11496,8 +11764,8 @@
         </w:r>
       </w:hyperlink>
     </w:p>
-    <w:bookmarkEnd w:id="194"/>
-    <w:bookmarkStart w:id="195" w:name="ref-silva2017_reaproveitamento"/>
+    <w:bookmarkEnd w:id="197"/>
+    <w:bookmarkStart w:id="198" w:name="ref-silva2017_reaproveitamento"/>
     <w:p>
       <w:pPr>
         <w:pStyle w:val="Bibliografia"/>
@@ -11532,8 +11800,8 @@
         <w:t xml:space="preserve">, 10–20.</w:t>
       </w:r>
     </w:p>
-    <w:bookmarkEnd w:id="195"/>
-    <w:bookmarkStart w:id="197" w:name="ref-staszek2021_ros_metabolism"/>
+    <w:bookmarkEnd w:id="198"/>
+    <w:bookmarkStart w:id="200" w:name="ref-staszek2021_ros_metabolism"/>
     <w:p>
       <w:pPr>
         <w:pStyle w:val="Bibliografia"/>
@@ -11570,7 +11838,7 @@
       <w:r>
         <w:t xml:space="preserve"> </w:t>
       </w:r>
-      <w:hyperlink r:id="rId196">
+      <w:hyperlink r:id="rId199">
         <w:r>
           <w:rPr>
             <w:rStyle w:val="Hyperlink"/>
@@ -11579,8 +11847,8 @@
         </w:r>
       </w:hyperlink>
     </w:p>
-    <w:bookmarkEnd w:id="197"/>
-    <w:bookmarkStart w:id="198" w:name="ref-sujatha2022_cellulose"/>
+    <w:bookmarkEnd w:id="200"/>
+    <w:bookmarkStart w:id="201" w:name="ref-sujatha2022_cellulose"/>
     <w:p>
       <w:pPr>
         <w:pStyle w:val="Bibliografia"/>
@@ -11615,8 +11883,8 @@
         <w:t xml:space="preserve">, 16277.</w:t>
       </w:r>
     </w:p>
-    <w:bookmarkEnd w:id="198"/>
-    <w:bookmarkStart w:id="199" w:name="ref-taiz2017_physiology"/>
+    <w:bookmarkEnd w:id="201"/>
+    <w:bookmarkStart w:id="202" w:name="ref-taiz2017_physiology"/>
     <w:p>
       <w:pPr>
         <w:pStyle w:val="Bibliografia"/>
@@ -11641,8 +11909,8 @@
         <w:t xml:space="preserve">(6th ed.). Sinauer Associates.</w:t>
       </w:r>
     </w:p>
-    <w:bookmarkEnd w:id="199"/>
-    <w:bookmarkStart w:id="200" w:name="ref-thombare2018_guargum"/>
+    <w:bookmarkEnd w:id="202"/>
+    <w:bookmarkStart w:id="203" w:name="ref-thombare2018_guargum"/>
     <w:p>
       <w:pPr>
         <w:pStyle w:val="Bibliografia"/>
@@ -11677,8 +11945,8 @@
         <w:t xml:space="preserve">, 169–178.</w:t>
       </w:r>
     </w:p>
-    <w:bookmarkEnd w:id="200"/>
-    <w:bookmarkStart w:id="201" w:name="ref-vieira2011_qualidade"/>
+    <w:bookmarkEnd w:id="203"/>
+    <w:bookmarkStart w:id="204" w:name="ref-vieira2011_qualidade"/>
     <w:p>
       <w:pPr>
         <w:pStyle w:val="Bibliografia"/>
@@ -11700,8 +11968,8 @@
         <w:t xml:space="preserve">.</w:t>
       </w:r>
     </w:p>
-    <w:bookmarkEnd w:id="201"/>
-    <w:bookmarkStart w:id="203" w:name="ref-warman1999_compost_maturity"/>
+    <w:bookmarkEnd w:id="204"/>
+    <w:bookmarkStart w:id="206" w:name="ref-warman1999_compost_maturity"/>
     <w:p>
       <w:pPr>
         <w:pStyle w:val="Bibliografia"/>
@@ -11738,7 +12006,7 @@
       <w:r>
         <w:t xml:space="preserve"> </w:t>
       </w:r>
-      <w:hyperlink r:id="rId202">
+      <w:hyperlink r:id="rId205">
         <w:r>
           <w:rPr>
             <w:rStyle w:val="Hyperlink"/>
@@ -11747,8 +12015,8 @@
         </w:r>
       </w:hyperlink>
     </w:p>
-    <w:bookmarkEnd w:id="203"/>
-    <w:bookmarkStart w:id="205" w:name="ref-weir2004_allelochemicals_mechanisms"/>
+    <w:bookmarkEnd w:id="206"/>
+    <w:bookmarkStart w:id="208" w:name="ref-weir2004_allelochemicals_mechanisms"/>
     <w:p>
       <w:pPr>
         <w:pStyle w:val="Bibliografia"/>
@@ -11785,7 +12053,7 @@
       <w:r>
         <w:t xml:space="preserve"> </w:t>
       </w:r>
-      <w:hyperlink r:id="rId204">
+      <w:hyperlink r:id="rId207">
         <w:r>
           <w:rPr>
             <w:rStyle w:val="Hyperlink"/>
@@ -11794,13 +12062,76 @@
         </w:r>
       </w:hyperlink>
     </w:p>
-    <w:bookmarkEnd w:id="205"/>
-    <w:bookmarkStart w:id="206" w:name="ref-zhang2021_semiinterpenetrating"/>
+    <w:bookmarkEnd w:id="208"/>
+    <w:bookmarkStart w:id="210" w:name="ref-Widiarto2019"/>
     <w:p>
       <w:pPr>
         <w:pStyle w:val="Bibliografia"/>
       </w:pPr>
       <w:r>
+        <w:t xml:space="preserve">Widiarto, I., Rochardjo, H. S., &amp; Jamasri, J. (2019). The Effect of Alkali Treatment on the Properties of</w:t>
+      </w:r>
+      <w:r>
+        <w:t xml:space="preserve"> </w:t>
+      </w:r>
+      <w:r>
+        <w:rPr>
+          <w:i/>
+          <w:iCs/>
+        </w:rPr>
+        <w:t xml:space="preserve">Typha domingensis</w:t>
+      </w:r>
+      <w:r>
+        <w:t xml:space="preserve"> </w:t>
+      </w:r>
+      <w:r>
+        <w:t xml:space="preserve">Fiber.</w:t>
+      </w:r>
+      <w:r>
+        <w:t xml:space="preserve"> </w:t>
+      </w:r>
+      <w:r>
+        <w:rPr>
+          <w:i/>
+          <w:iCs/>
+        </w:rPr>
+        <w:t xml:space="preserve">Journal of Natural Fibers</w:t>
+      </w:r>
+      <w:r>
+        <w:t xml:space="preserve">,</w:t>
+      </w:r>
+      <w:r>
+        <w:t xml:space="preserve"> </w:t>
+      </w:r>
+      <w:r>
+        <w:rPr>
+          <w:i/>
+          <w:iCs/>
+        </w:rPr>
+        <w:t xml:space="preserve">18</w:t>
+      </w:r>
+      <w:r>
+        <w:t xml:space="preserve">(6), 853–864.</w:t>
+      </w:r>
+      <w:r>
+        <w:t xml:space="preserve"> </w:t>
+      </w:r>
+      <w:hyperlink r:id="rId209">
+        <w:r>
+          <w:rPr>
+            <w:rStyle w:val="Hyperlink"/>
+          </w:rPr>
+          <w:t xml:space="preserve">https://doi.org/10.1080/15440478.2019.1658641</w:t>
+        </w:r>
+      </w:hyperlink>
+    </w:p>
+    <w:bookmarkEnd w:id="210"/>
+    <w:bookmarkStart w:id="211" w:name="ref-zhang2021_semiinterpenetrating"/>
+    <w:p>
+      <w:pPr>
+        <w:pStyle w:val="Bibliografia"/>
+      </w:pPr>
+      <w:r>
         <w:t xml:space="preserve">Zhang, W., Deng, H., Xia, L., Shen, L., Zhang, C., Lu, Q., &amp; Sun, S. (2021). Semi-interpenetrating polymer networks from castor oil-based waterborne polyurethanes and carboxymethyl chitosan.</w:t>
       </w:r>
       <w:r>
@@ -11830,8 +12161,8 @@
         <w:t xml:space="preserve">, 117507.</w:t>
       </w:r>
     </w:p>
-    <w:bookmarkEnd w:id="206"/>
-    <w:bookmarkStart w:id="208" w:name="ref-zou2001_airfilled_porosity"/>
+    <w:bookmarkEnd w:id="211"/>
+    <w:bookmarkStart w:id="213" w:name="ref-zou2001_airfilled_porosity"/>
     <w:p>
       <w:pPr>
         <w:pStyle w:val="Bibliografia"/>
@@ -11868,7 +12199,7 @@
       <w:r>
         <w:t xml:space="preserve"> </w:t>
       </w:r>
-      <w:hyperlink r:id="rId207">
+      <w:hyperlink r:id="rId212">
         <w:r>
           <w:rPr>
             <w:rStyle w:val="Hyperlink"/>
@@ -11877,8 +12208,8 @@
         </w:r>
       </w:hyperlink>
     </w:p>
-    <w:bookmarkEnd w:id="208"/>
-    <w:bookmarkStart w:id="210" w:name="X991f63cb8855fbf1d9dcc3f225f225fae88d49d"/>
+    <w:bookmarkEnd w:id="213"/>
+    <w:bookmarkStart w:id="215" w:name="X991f63cb8855fbf1d9dcc3f225f225fae88d49d"/>
     <w:p>
       <w:pPr>
         <w:pStyle w:val="Bibliografia"/>
@@ -11915,7 +12246,7 @@
       <w:r>
         <w:t xml:space="preserve"> </w:t>
       </w:r>
-      <w:hyperlink r:id="rId209">
+      <w:hyperlink r:id="rId214">
         <w:r>
           <w:rPr>
             <w:rStyle w:val="Hyperlink"/>
@@ -11924,9 +12255,9 @@
         </w:r>
       </w:hyperlink>
     </w:p>
-    <w:bookmarkEnd w:id="210"/>
-    <w:bookmarkEnd w:id="211"/>
-    <w:bookmarkEnd w:id="212"/>
+    <w:bookmarkEnd w:id="215"/>
+    <w:bookmarkEnd w:id="216"/>
+    <w:bookmarkEnd w:id="217"/>
     <w:sectPr>
       <w:pgSz w:h="15840" w:w="12240"/>
       <w:pgMar w:bottom="1417" w:footer="720" w:gutter="0" w:header="720" w:left="1701" w:right="1701" w:top="1417"/>

</xml_diff>